<commit_message>
添加Oracle所表与解锁 Signed-off-by: 魏永康 <yongkangw@chinadci.com>
</commit_message>
<xml_diff>
--- a/oracle.docx
+++ b/oracle.docx
@@ -3794,6 +3794,248 @@
     </w:p>
     <w:p>
       <w:pPr>
+        <w:pStyle w:val="1"/>
+        <w:rPr>
+          <w:shd w:val="clear" w:color="auto" w:fill="FFFFFF"/>
+        </w:rPr>
+      </w:pPr>
+      <w:proofErr w:type="gramStart"/>
+      <w:r>
+        <w:rPr>
+          <w:rFonts w:hint="eastAsia"/>
+          <w:shd w:val="clear" w:color="auto" w:fill="FFFFFF"/>
+        </w:rPr>
+        <w:lastRenderedPageBreak/>
+        <w:t>锁表与</w:t>
+      </w:r>
+      <w:proofErr w:type="gramEnd"/>
+      <w:r>
+        <w:rPr>
+          <w:rFonts w:hint="eastAsia"/>
+          <w:shd w:val="clear" w:color="auto" w:fill="FFFFFF"/>
+        </w:rPr>
+        <w:t>解锁</w:t>
+      </w:r>
+    </w:p>
+    <w:p>
+      <w:pPr>
+        <w:pStyle w:val="2"/>
+      </w:pPr>
+      <w:proofErr w:type="gramStart"/>
+      <w:r>
+        <w:rPr>
+          <w:rFonts w:hint="eastAsia"/>
+        </w:rPr>
+        <w:t>查锁表</w:t>
+      </w:r>
+      <w:proofErr w:type="gramEnd"/>
+    </w:p>
+    <w:p>
+      <w:pPr>
+        <w:pStyle w:val="HTML"/>
+        <w:shd w:val="clear" w:color="auto" w:fill="FFFFFF"/>
+        <w:tabs>
+          <w:tab w:val="clear" w:pos="916"/>
+        </w:tabs>
+        <w:rPr>
+          <w:rFonts w:ascii="Courier New" w:hAnsi="Courier New"/>
+          <w:b/>
+          <w:bCs/>
+          <w:sz w:val="20"/>
+          <w:szCs w:val="20"/>
+        </w:rPr>
+      </w:pPr>
+      <w:r>
+        <w:rPr>
+          <w:rFonts w:ascii="Courier New" w:hAnsi="Courier New"/>
+          <w:b/>
+          <w:bCs/>
+          <w:sz w:val="20"/>
+          <w:szCs w:val="20"/>
+          <w:highlight w:val="yellow"/>
+        </w:rPr>
+        <w:t xml:space="preserve">select </w:t>
+      </w:r>
+      <w:proofErr w:type="spellStart"/>
+      <w:proofErr w:type="gramStart"/>
+      <w:r>
+        <w:rPr>
+          <w:rFonts w:ascii="Courier New" w:hAnsi="Courier New"/>
+          <w:b/>
+          <w:bCs/>
+          <w:sz w:val="20"/>
+          <w:szCs w:val="20"/>
+          <w:highlight w:val="yellow"/>
+        </w:rPr>
+        <w:t>b.owner</w:t>
+      </w:r>
+      <w:proofErr w:type="gramEnd"/>
+      <w:r>
+        <w:rPr>
+          <w:rFonts w:ascii="Courier New" w:hAnsi="Courier New"/>
+          <w:b/>
+          <w:bCs/>
+          <w:sz w:val="20"/>
+          <w:szCs w:val="20"/>
+          <w:highlight w:val="yellow"/>
+        </w:rPr>
+        <w:t>,b.object_name,a.session_id,a.locked_mode</w:t>
+      </w:r>
+      <w:proofErr w:type="spellEnd"/>
+      <w:r>
+        <w:rPr>
+          <w:rFonts w:ascii="Courier New" w:hAnsi="Courier New"/>
+          <w:b/>
+          <w:bCs/>
+          <w:sz w:val="20"/>
+          <w:szCs w:val="20"/>
+          <w:highlight w:val="yellow"/>
+        </w:rPr>
+        <w:br/>
+        <w:t xml:space="preserve">from </w:t>
+      </w:r>
+      <w:proofErr w:type="spellStart"/>
+      <w:r>
+        <w:rPr>
+          <w:rFonts w:ascii="Courier New" w:hAnsi="Courier New"/>
+          <w:b/>
+          <w:bCs/>
+          <w:sz w:val="20"/>
+          <w:szCs w:val="20"/>
+          <w:highlight w:val="yellow"/>
+        </w:rPr>
+        <w:t>v$locked_object</w:t>
+      </w:r>
+      <w:proofErr w:type="spellEnd"/>
+      <w:r>
+        <w:rPr>
+          <w:rFonts w:ascii="Courier New" w:hAnsi="Courier New"/>
+          <w:b/>
+          <w:bCs/>
+          <w:sz w:val="20"/>
+          <w:szCs w:val="20"/>
+          <w:highlight w:val="yellow"/>
+        </w:rPr>
+        <w:t xml:space="preserve"> </w:t>
+      </w:r>
+      <w:proofErr w:type="spellStart"/>
+      <w:r>
+        <w:rPr>
+          <w:rFonts w:ascii="Courier New" w:hAnsi="Courier New"/>
+          <w:b/>
+          <w:bCs/>
+          <w:sz w:val="20"/>
+          <w:szCs w:val="20"/>
+          <w:highlight w:val="yellow"/>
+        </w:rPr>
+        <w:t>a,dba_objects</w:t>
+      </w:r>
+      <w:proofErr w:type="spellEnd"/>
+      <w:r>
+        <w:rPr>
+          <w:rFonts w:ascii="Courier New" w:hAnsi="Courier New"/>
+          <w:b/>
+          <w:bCs/>
+          <w:sz w:val="20"/>
+          <w:szCs w:val="20"/>
+          <w:highlight w:val="yellow"/>
+        </w:rPr>
+        <w:t xml:space="preserve"> b</w:t>
+      </w:r>
+      <w:r>
+        <w:rPr>
+          <w:rFonts w:ascii="Courier New" w:hAnsi="Courier New"/>
+          <w:b/>
+          <w:bCs/>
+          <w:sz w:val="20"/>
+          <w:szCs w:val="20"/>
+          <w:highlight w:val="yellow"/>
+        </w:rPr>
+        <w:br/>
+        <w:t xml:space="preserve">where </w:t>
+      </w:r>
+      <w:proofErr w:type="spellStart"/>
+      <w:r>
+        <w:rPr>
+          <w:rFonts w:ascii="Courier New" w:hAnsi="Courier New"/>
+          <w:b/>
+          <w:bCs/>
+          <w:sz w:val="20"/>
+          <w:szCs w:val="20"/>
+          <w:highlight w:val="yellow"/>
+        </w:rPr>
+        <w:t>b.object_id</w:t>
+      </w:r>
+      <w:proofErr w:type="spellEnd"/>
+      <w:r>
+        <w:rPr>
+          <w:rFonts w:ascii="Courier New" w:hAnsi="Courier New"/>
+          <w:b/>
+          <w:bCs/>
+          <w:sz w:val="20"/>
+          <w:szCs w:val="20"/>
+          <w:highlight w:val="yellow"/>
+        </w:rPr>
+        <w:t xml:space="preserve"> = </w:t>
+      </w:r>
+      <w:proofErr w:type="spellStart"/>
+      <w:r>
+        <w:rPr>
+          <w:rFonts w:ascii="Courier New" w:hAnsi="Courier New"/>
+          <w:b/>
+          <w:bCs/>
+          <w:sz w:val="20"/>
+          <w:szCs w:val="20"/>
+          <w:highlight w:val="yellow"/>
+        </w:rPr>
+        <w:t>a.object_id</w:t>
+      </w:r>
+      <w:proofErr w:type="spellEnd"/>
+      <w:r>
+        <w:rPr>
+          <w:rFonts w:ascii="Courier New" w:hAnsi="Courier New"/>
+          <w:b/>
+          <w:bCs/>
+          <w:sz w:val="20"/>
+          <w:szCs w:val="20"/>
+          <w:highlight w:val="yellow"/>
+        </w:rPr>
+        <w:t>;</w:t>
+      </w:r>
+    </w:p>
+    <w:p>
+      <w:pPr>
+        <w:rPr>
+          <w:rFonts w:hint="eastAsia"/>
+        </w:rPr>
+      </w:pPr>
+    </w:p>
+    <w:p>
+      <w:pPr>
+        <w:pStyle w:val="2"/>
+        <w:rPr>
+          <w:shd w:val="clear" w:color="auto" w:fill="FFFFFF"/>
+        </w:rPr>
+      </w:pPr>
+      <w:proofErr w:type="gramStart"/>
+      <w:r>
+        <w:rPr>
+          <w:rFonts w:hint="eastAsia"/>
+          <w:shd w:val="clear" w:color="auto" w:fill="FFFFFF"/>
+        </w:rPr>
+        <w:t>查锁表</w:t>
+      </w:r>
+      <w:proofErr w:type="gramEnd"/>
+      <w:r>
+        <w:rPr>
+          <w:rFonts w:hint="eastAsia"/>
+          <w:shd w:val="clear" w:color="auto" w:fill="FFFFFF"/>
+        </w:rPr>
+        <w:t>的进程</w:t>
+      </w:r>
+    </w:p>
+    <w:p>
+      <w:pPr>
         <w:widowControl/>
         <w:shd w:val="clear" w:color="auto" w:fill="FFFFFF"/>
         <w:tabs>
@@ -3816,12 +4058,1219 @@
         </w:tabs>
         <w:jc w:val="left"/>
         <w:rPr>
-          <w:rFonts w:asciiTheme="majorHAnsi" w:eastAsiaTheme="majorEastAsia" w:hAnsiTheme="majorHAnsi" w:cstheme="majorBidi" w:hint="eastAsia"/>
-          <w:b/>
-          <w:bCs/>
-          <w:sz w:val="18"/>
-          <w:szCs w:val="18"/>
-          <w:shd w:val="clear" w:color="auto" w:fill="FFFFFF"/>
+          <w:rFonts w:ascii="Courier New" w:eastAsia="宋体" w:hAnsi="Courier New" w:cs="宋体"/>
+          <w:b/>
+          <w:bCs/>
+          <w:kern w:val="0"/>
+          <w:sz w:val="20"/>
+          <w:szCs w:val="20"/>
+          <w:highlight w:val="yellow"/>
+        </w:rPr>
+      </w:pPr>
+      <w:r>
+        <w:rPr>
+          <w:rFonts w:ascii="Courier New" w:eastAsia="宋体" w:hAnsi="Courier New" w:cs="宋体"/>
+          <w:b/>
+          <w:bCs/>
+          <w:kern w:val="0"/>
+          <w:sz w:val="20"/>
+          <w:szCs w:val="20"/>
+          <w:highlight w:val="yellow"/>
+        </w:rPr>
+        <w:t xml:space="preserve">select </w:t>
+      </w:r>
+      <w:proofErr w:type="spellStart"/>
+      <w:r>
+        <w:rPr>
+          <w:rFonts w:ascii="Courier New" w:eastAsia="宋体" w:hAnsi="Courier New" w:cs="宋体"/>
+          <w:b/>
+          <w:bCs/>
+          <w:kern w:val="0"/>
+          <w:sz w:val="20"/>
+          <w:szCs w:val="20"/>
+          <w:highlight w:val="yellow"/>
+        </w:rPr>
+        <w:t>sess.sid</w:t>
+      </w:r>
+      <w:proofErr w:type="spellEnd"/>
+      <w:r>
+        <w:rPr>
+          <w:rFonts w:ascii="Courier New" w:eastAsia="宋体" w:hAnsi="Courier New" w:cs="宋体"/>
+          <w:b/>
+          <w:bCs/>
+          <w:kern w:val="0"/>
+          <w:sz w:val="20"/>
+          <w:szCs w:val="20"/>
+          <w:highlight w:val="yellow"/>
+        </w:rPr>
+        <w:t>,</w:t>
+      </w:r>
+      <w:r>
+        <w:rPr>
+          <w:rFonts w:ascii="Courier New" w:eastAsia="宋体" w:hAnsi="Courier New" w:cs="宋体"/>
+          <w:b/>
+          <w:bCs/>
+          <w:kern w:val="0"/>
+          <w:sz w:val="20"/>
+          <w:szCs w:val="20"/>
+          <w:highlight w:val="yellow"/>
+        </w:rPr>
+        <w:br/>
+      </w:r>
+      <w:proofErr w:type="spellStart"/>
+      <w:proofErr w:type="gramStart"/>
+      <w:r>
+        <w:rPr>
+          <w:rFonts w:ascii="Courier New" w:eastAsia="宋体" w:hAnsi="Courier New" w:cs="宋体"/>
+          <w:b/>
+          <w:bCs/>
+          <w:kern w:val="0"/>
+          <w:sz w:val="20"/>
+          <w:szCs w:val="20"/>
+          <w:highlight w:val="yellow"/>
+        </w:rPr>
+        <w:t>sess.serial</w:t>
+      </w:r>
+      <w:proofErr w:type="spellEnd"/>
+      <w:proofErr w:type="gramEnd"/>
+      <w:r>
+        <w:rPr>
+          <w:rFonts w:ascii="Courier New" w:eastAsia="宋体" w:hAnsi="Courier New" w:cs="宋体"/>
+          <w:b/>
+          <w:bCs/>
+          <w:kern w:val="0"/>
+          <w:sz w:val="20"/>
+          <w:szCs w:val="20"/>
+          <w:highlight w:val="yellow"/>
+        </w:rPr>
+        <w:t>#,</w:t>
+      </w:r>
+      <w:r>
+        <w:rPr>
+          <w:rFonts w:ascii="Courier New" w:eastAsia="宋体" w:hAnsi="Courier New" w:cs="宋体"/>
+          <w:b/>
+          <w:bCs/>
+          <w:kern w:val="0"/>
+          <w:sz w:val="20"/>
+          <w:szCs w:val="20"/>
+          <w:highlight w:val="yellow"/>
+        </w:rPr>
+        <w:br/>
+      </w:r>
+      <w:proofErr w:type="spellStart"/>
+      <w:r>
+        <w:rPr>
+          <w:rFonts w:ascii="Courier New" w:eastAsia="宋体" w:hAnsi="Courier New" w:cs="宋体"/>
+          <w:b/>
+          <w:bCs/>
+          <w:kern w:val="0"/>
+          <w:sz w:val="20"/>
+          <w:szCs w:val="20"/>
+          <w:highlight w:val="yellow"/>
+        </w:rPr>
+        <w:t>lo.oracle_username</w:t>
+      </w:r>
+      <w:proofErr w:type="spellEnd"/>
+      <w:r>
+        <w:rPr>
+          <w:rFonts w:ascii="Courier New" w:eastAsia="宋体" w:hAnsi="Courier New" w:cs="宋体"/>
+          <w:b/>
+          <w:bCs/>
+          <w:kern w:val="0"/>
+          <w:sz w:val="20"/>
+          <w:szCs w:val="20"/>
+          <w:highlight w:val="yellow"/>
+        </w:rPr>
+        <w:t>,</w:t>
+      </w:r>
+      <w:r>
+        <w:rPr>
+          <w:rFonts w:ascii="Courier New" w:eastAsia="宋体" w:hAnsi="Courier New" w:cs="宋体"/>
+          <w:b/>
+          <w:bCs/>
+          <w:kern w:val="0"/>
+          <w:sz w:val="20"/>
+          <w:szCs w:val="20"/>
+          <w:highlight w:val="yellow"/>
+        </w:rPr>
+        <w:br/>
+      </w:r>
+      <w:proofErr w:type="spellStart"/>
+      <w:r>
+        <w:rPr>
+          <w:rFonts w:ascii="Courier New" w:eastAsia="宋体" w:hAnsi="Courier New" w:cs="宋体"/>
+          <w:b/>
+          <w:bCs/>
+          <w:kern w:val="0"/>
+          <w:sz w:val="20"/>
+          <w:szCs w:val="20"/>
+          <w:highlight w:val="yellow"/>
+        </w:rPr>
+        <w:t>lo.os_user_name</w:t>
+      </w:r>
+      <w:proofErr w:type="spellEnd"/>
+      <w:r>
+        <w:rPr>
+          <w:rFonts w:ascii="Courier New" w:eastAsia="宋体" w:hAnsi="Courier New" w:cs="宋体"/>
+          <w:b/>
+          <w:bCs/>
+          <w:kern w:val="0"/>
+          <w:sz w:val="20"/>
+          <w:szCs w:val="20"/>
+          <w:highlight w:val="yellow"/>
+        </w:rPr>
+        <w:t>,</w:t>
+      </w:r>
+      <w:r>
+        <w:rPr>
+          <w:rFonts w:ascii="Courier New" w:eastAsia="宋体" w:hAnsi="Courier New" w:cs="宋体"/>
+          <w:b/>
+          <w:bCs/>
+          <w:kern w:val="0"/>
+          <w:sz w:val="20"/>
+          <w:szCs w:val="20"/>
+          <w:highlight w:val="yellow"/>
+        </w:rPr>
+        <w:br/>
+      </w:r>
+      <w:proofErr w:type="spellStart"/>
+      <w:r>
+        <w:rPr>
+          <w:rFonts w:ascii="Courier New" w:eastAsia="宋体" w:hAnsi="Courier New" w:cs="宋体"/>
+          <w:b/>
+          <w:bCs/>
+          <w:kern w:val="0"/>
+          <w:sz w:val="20"/>
+          <w:szCs w:val="20"/>
+          <w:highlight w:val="yellow"/>
+        </w:rPr>
+        <w:t>ao.object_name</w:t>
+      </w:r>
+      <w:proofErr w:type="spellEnd"/>
+      <w:r>
+        <w:rPr>
+          <w:rFonts w:ascii="Courier New" w:eastAsia="宋体" w:hAnsi="Courier New" w:cs="宋体"/>
+          <w:b/>
+          <w:bCs/>
+          <w:kern w:val="0"/>
+          <w:sz w:val="20"/>
+          <w:szCs w:val="20"/>
+          <w:highlight w:val="yellow"/>
+        </w:rPr>
+        <w:t>,</w:t>
+      </w:r>
+      <w:r>
+        <w:rPr>
+          <w:rFonts w:ascii="Courier New" w:eastAsia="宋体" w:hAnsi="Courier New" w:cs="宋体"/>
+          <w:b/>
+          <w:bCs/>
+          <w:kern w:val="0"/>
+          <w:sz w:val="20"/>
+          <w:szCs w:val="20"/>
+          <w:highlight w:val="yellow"/>
+        </w:rPr>
+        <w:br/>
+      </w:r>
+      <w:proofErr w:type="spellStart"/>
+      <w:r>
+        <w:rPr>
+          <w:rFonts w:ascii="Courier New" w:eastAsia="宋体" w:hAnsi="Courier New" w:cs="宋体"/>
+          <w:b/>
+          <w:bCs/>
+          <w:kern w:val="0"/>
+          <w:sz w:val="20"/>
+          <w:szCs w:val="20"/>
+          <w:highlight w:val="yellow"/>
+        </w:rPr>
+        <w:t>lo.locked_mode</w:t>
+      </w:r>
+      <w:proofErr w:type="spellEnd"/>
+      <w:r>
+        <w:rPr>
+          <w:rFonts w:ascii="Courier New" w:eastAsia="宋体" w:hAnsi="Courier New" w:cs="宋体"/>
+          <w:b/>
+          <w:bCs/>
+          <w:kern w:val="0"/>
+          <w:sz w:val="20"/>
+          <w:szCs w:val="20"/>
+          <w:highlight w:val="yellow"/>
+        </w:rPr>
+        <w:br/>
+        <w:t xml:space="preserve">from </w:t>
+      </w:r>
+      <w:proofErr w:type="spellStart"/>
+      <w:r>
+        <w:rPr>
+          <w:rFonts w:ascii="Courier New" w:eastAsia="宋体" w:hAnsi="Courier New" w:cs="宋体"/>
+          <w:b/>
+          <w:bCs/>
+          <w:kern w:val="0"/>
+          <w:sz w:val="20"/>
+          <w:szCs w:val="20"/>
+          <w:highlight w:val="yellow"/>
+        </w:rPr>
+        <w:t>v$locked_object</w:t>
+      </w:r>
+      <w:proofErr w:type="spellEnd"/>
+      <w:r>
+        <w:rPr>
+          <w:rFonts w:ascii="Courier New" w:eastAsia="宋体" w:hAnsi="Courier New" w:cs="宋体"/>
+          <w:b/>
+          <w:bCs/>
+          <w:kern w:val="0"/>
+          <w:sz w:val="20"/>
+          <w:szCs w:val="20"/>
+          <w:highlight w:val="yellow"/>
+        </w:rPr>
+        <w:t xml:space="preserve"> lo,</w:t>
+      </w:r>
+      <w:r>
+        <w:rPr>
+          <w:rFonts w:ascii="Courier New" w:eastAsia="宋体" w:hAnsi="Courier New" w:cs="宋体"/>
+          <w:b/>
+          <w:bCs/>
+          <w:kern w:val="0"/>
+          <w:sz w:val="20"/>
+          <w:szCs w:val="20"/>
+          <w:highlight w:val="yellow"/>
+        </w:rPr>
+        <w:br/>
+      </w:r>
+      <w:proofErr w:type="spellStart"/>
+      <w:r>
+        <w:rPr>
+          <w:rFonts w:ascii="Courier New" w:eastAsia="宋体" w:hAnsi="Courier New" w:cs="宋体"/>
+          <w:b/>
+          <w:bCs/>
+          <w:kern w:val="0"/>
+          <w:sz w:val="20"/>
+          <w:szCs w:val="20"/>
+          <w:highlight w:val="yellow"/>
+        </w:rPr>
+        <w:t>dba_objects</w:t>
+      </w:r>
+      <w:proofErr w:type="spellEnd"/>
+      <w:r>
+        <w:rPr>
+          <w:rFonts w:ascii="Courier New" w:eastAsia="宋体" w:hAnsi="Courier New" w:cs="宋体"/>
+          <w:b/>
+          <w:bCs/>
+          <w:kern w:val="0"/>
+          <w:sz w:val="20"/>
+          <w:szCs w:val="20"/>
+          <w:highlight w:val="yellow"/>
+        </w:rPr>
+        <w:t xml:space="preserve"> </w:t>
+      </w:r>
+      <w:proofErr w:type="spellStart"/>
+      <w:r>
+        <w:rPr>
+          <w:rFonts w:ascii="Courier New" w:eastAsia="宋体" w:hAnsi="Courier New" w:cs="宋体"/>
+          <w:b/>
+          <w:bCs/>
+          <w:kern w:val="0"/>
+          <w:sz w:val="20"/>
+          <w:szCs w:val="20"/>
+          <w:highlight w:val="yellow"/>
+        </w:rPr>
+        <w:t>ao</w:t>
+      </w:r>
+      <w:proofErr w:type="spellEnd"/>
+      <w:r>
+        <w:rPr>
+          <w:rFonts w:ascii="Courier New" w:eastAsia="宋体" w:hAnsi="Courier New" w:cs="宋体"/>
+          <w:b/>
+          <w:bCs/>
+          <w:kern w:val="0"/>
+          <w:sz w:val="20"/>
+          <w:szCs w:val="20"/>
+          <w:highlight w:val="yellow"/>
+        </w:rPr>
+        <w:t>,</w:t>
+      </w:r>
+      <w:r>
+        <w:rPr>
+          <w:rFonts w:ascii="Courier New" w:eastAsia="宋体" w:hAnsi="Courier New" w:cs="宋体"/>
+          <w:b/>
+          <w:bCs/>
+          <w:kern w:val="0"/>
+          <w:sz w:val="20"/>
+          <w:szCs w:val="20"/>
+          <w:highlight w:val="yellow"/>
+        </w:rPr>
+        <w:br/>
+      </w:r>
+      <w:proofErr w:type="spellStart"/>
+      <w:r>
+        <w:rPr>
+          <w:rFonts w:ascii="Courier New" w:eastAsia="宋体" w:hAnsi="Courier New" w:cs="宋体"/>
+          <w:b/>
+          <w:bCs/>
+          <w:kern w:val="0"/>
+          <w:sz w:val="20"/>
+          <w:szCs w:val="20"/>
+          <w:highlight w:val="yellow"/>
+        </w:rPr>
+        <w:t>v$session</w:t>
+      </w:r>
+      <w:proofErr w:type="spellEnd"/>
+      <w:r>
+        <w:rPr>
+          <w:rFonts w:ascii="Courier New" w:eastAsia="宋体" w:hAnsi="Courier New" w:cs="宋体"/>
+          <w:b/>
+          <w:bCs/>
+          <w:kern w:val="0"/>
+          <w:sz w:val="20"/>
+          <w:szCs w:val="20"/>
+          <w:highlight w:val="yellow"/>
+        </w:rPr>
+        <w:t xml:space="preserve"> </w:t>
+      </w:r>
+      <w:proofErr w:type="spellStart"/>
+      <w:r>
+        <w:rPr>
+          <w:rFonts w:ascii="Courier New" w:eastAsia="宋体" w:hAnsi="Courier New" w:cs="宋体"/>
+          <w:b/>
+          <w:bCs/>
+          <w:kern w:val="0"/>
+          <w:sz w:val="20"/>
+          <w:szCs w:val="20"/>
+          <w:highlight w:val="yellow"/>
+        </w:rPr>
+        <w:t>sess</w:t>
+      </w:r>
+      <w:proofErr w:type="spellEnd"/>
+      <w:r>
+        <w:rPr>
+          <w:rFonts w:ascii="Courier New" w:eastAsia="宋体" w:hAnsi="Courier New" w:cs="宋体"/>
+          <w:b/>
+          <w:bCs/>
+          <w:kern w:val="0"/>
+          <w:sz w:val="20"/>
+          <w:szCs w:val="20"/>
+          <w:highlight w:val="yellow"/>
+        </w:rPr>
+        <w:br/>
+        <w:t xml:space="preserve">where </w:t>
+      </w:r>
+      <w:proofErr w:type="spellStart"/>
+      <w:r>
+        <w:rPr>
+          <w:rFonts w:ascii="Courier New" w:eastAsia="宋体" w:hAnsi="Courier New" w:cs="宋体"/>
+          <w:b/>
+          <w:bCs/>
+          <w:kern w:val="0"/>
+          <w:sz w:val="20"/>
+          <w:szCs w:val="20"/>
+          <w:highlight w:val="yellow"/>
+        </w:rPr>
+        <w:t>ao.object_id</w:t>
+      </w:r>
+      <w:proofErr w:type="spellEnd"/>
+      <w:r>
+        <w:rPr>
+          <w:rFonts w:ascii="Courier New" w:eastAsia="宋体" w:hAnsi="Courier New" w:cs="宋体"/>
+          <w:b/>
+          <w:bCs/>
+          <w:kern w:val="0"/>
+          <w:sz w:val="20"/>
+          <w:szCs w:val="20"/>
+          <w:highlight w:val="yellow"/>
+        </w:rPr>
+        <w:t xml:space="preserve"> = </w:t>
+      </w:r>
+      <w:proofErr w:type="spellStart"/>
+      <w:r>
+        <w:rPr>
+          <w:rFonts w:ascii="Courier New" w:eastAsia="宋体" w:hAnsi="Courier New" w:cs="宋体"/>
+          <w:b/>
+          <w:bCs/>
+          <w:kern w:val="0"/>
+          <w:sz w:val="20"/>
+          <w:szCs w:val="20"/>
+          <w:highlight w:val="yellow"/>
+        </w:rPr>
+        <w:t>lo.object_id</w:t>
+      </w:r>
+      <w:proofErr w:type="spellEnd"/>
+      <w:r>
+        <w:rPr>
+          <w:rFonts w:ascii="Courier New" w:eastAsia="宋体" w:hAnsi="Courier New" w:cs="宋体"/>
+          <w:b/>
+          <w:bCs/>
+          <w:kern w:val="0"/>
+          <w:sz w:val="20"/>
+          <w:szCs w:val="20"/>
+          <w:highlight w:val="yellow"/>
+        </w:rPr>
+        <w:t xml:space="preserve"> and </w:t>
+      </w:r>
+      <w:proofErr w:type="spellStart"/>
+      <w:r>
+        <w:rPr>
+          <w:rFonts w:ascii="Courier New" w:eastAsia="宋体" w:hAnsi="Courier New" w:cs="宋体"/>
+          <w:b/>
+          <w:bCs/>
+          <w:kern w:val="0"/>
+          <w:sz w:val="20"/>
+          <w:szCs w:val="20"/>
+          <w:highlight w:val="yellow"/>
+        </w:rPr>
+        <w:t>lo.session_id</w:t>
+      </w:r>
+      <w:proofErr w:type="spellEnd"/>
+      <w:r>
+        <w:rPr>
+          <w:rFonts w:ascii="Courier New" w:eastAsia="宋体" w:hAnsi="Courier New" w:cs="宋体"/>
+          <w:b/>
+          <w:bCs/>
+          <w:kern w:val="0"/>
+          <w:sz w:val="20"/>
+          <w:szCs w:val="20"/>
+          <w:highlight w:val="yellow"/>
+        </w:rPr>
+        <w:t xml:space="preserve"> = </w:t>
+      </w:r>
+      <w:proofErr w:type="spellStart"/>
+      <w:r>
+        <w:rPr>
+          <w:rFonts w:ascii="Courier New" w:eastAsia="宋体" w:hAnsi="Courier New" w:cs="宋体"/>
+          <w:b/>
+          <w:bCs/>
+          <w:kern w:val="0"/>
+          <w:sz w:val="20"/>
+          <w:szCs w:val="20"/>
+          <w:highlight w:val="yellow"/>
+        </w:rPr>
+        <w:t>sess.sid</w:t>
+      </w:r>
+      <w:proofErr w:type="spellEnd"/>
+      <w:r>
+        <w:rPr>
+          <w:rFonts w:ascii="Courier New" w:eastAsia="宋体" w:hAnsi="Courier New" w:cs="宋体"/>
+          <w:b/>
+          <w:bCs/>
+          <w:kern w:val="0"/>
+          <w:sz w:val="20"/>
+          <w:szCs w:val="20"/>
+          <w:highlight w:val="yellow"/>
+        </w:rPr>
+        <w:t>;</w:t>
+      </w:r>
+    </w:p>
+    <w:p>
+      <w:pPr>
+        <w:pStyle w:val="2"/>
+        <w:rPr>
+          <w:rFonts w:hint="eastAsia"/>
+        </w:rPr>
+      </w:pPr>
+      <w:proofErr w:type="gramStart"/>
+      <w:r>
+        <w:rPr>
+          <w:rFonts w:hint="eastAsia"/>
+        </w:rPr>
+        <w:t>查锁表</w:t>
+      </w:r>
+      <w:proofErr w:type="gramEnd"/>
+      <w:r>
+        <w:rPr>
+          <w:rFonts w:hint="eastAsia"/>
+        </w:rPr>
+        <w:t>的语句</w:t>
+      </w:r>
+    </w:p>
+    <w:p>
+      <w:pPr>
+        <w:widowControl/>
+        <w:shd w:val="clear" w:color="auto" w:fill="FFFFFF"/>
+        <w:tabs>
+          <w:tab w:val="left" w:pos="916"/>
+          <w:tab w:val="left" w:pos="1832"/>
+          <w:tab w:val="left" w:pos="2748"/>
+          <w:tab w:val="left" w:pos="3664"/>
+          <w:tab w:val="left" w:pos="4580"/>
+          <w:tab w:val="left" w:pos="5496"/>
+          <w:tab w:val="left" w:pos="6412"/>
+          <w:tab w:val="left" w:pos="7328"/>
+          <w:tab w:val="left" w:pos="8244"/>
+          <w:tab w:val="left" w:pos="9160"/>
+          <w:tab w:val="left" w:pos="10076"/>
+          <w:tab w:val="left" w:pos="10992"/>
+          <w:tab w:val="left" w:pos="11908"/>
+          <w:tab w:val="left" w:pos="12824"/>
+          <w:tab w:val="left" w:pos="13740"/>
+          <w:tab w:val="left" w:pos="14656"/>
+        </w:tabs>
+        <w:jc w:val="left"/>
+        <w:rPr>
+          <w:rFonts w:ascii="Courier New" w:eastAsia="宋体" w:hAnsi="Courier New" w:cs="宋体" w:hint="eastAsia"/>
+          <w:b/>
+          <w:bCs/>
+          <w:kern w:val="0"/>
+          <w:sz w:val="20"/>
+          <w:szCs w:val="20"/>
+          <w:highlight w:val="yellow"/>
+        </w:rPr>
+      </w:pPr>
+      <w:r>
+        <w:rPr>
+          <w:rFonts w:ascii="Courier New" w:eastAsia="宋体" w:hAnsi="Courier New" w:cs="宋体"/>
+          <w:b/>
+          <w:bCs/>
+          <w:kern w:val="0"/>
+          <w:sz w:val="20"/>
+          <w:szCs w:val="20"/>
+          <w:highlight w:val="yellow"/>
+        </w:rPr>
+        <w:t xml:space="preserve">SELECT </w:t>
+      </w:r>
+      <w:proofErr w:type="spellStart"/>
+      <w:r>
+        <w:rPr>
+          <w:rFonts w:ascii="Courier New" w:eastAsia="宋体" w:hAnsi="Courier New" w:cs="宋体"/>
+          <w:b/>
+          <w:bCs/>
+          <w:kern w:val="0"/>
+          <w:sz w:val="20"/>
+          <w:szCs w:val="20"/>
+          <w:highlight w:val="yellow"/>
+        </w:rPr>
+        <w:t>b.sid</w:t>
+      </w:r>
+      <w:proofErr w:type="spellEnd"/>
+      <w:r>
+        <w:rPr>
+          <w:rFonts w:ascii="Courier New" w:eastAsia="宋体" w:hAnsi="Courier New" w:cs="宋体"/>
+          <w:b/>
+          <w:bCs/>
+          <w:kern w:val="0"/>
+          <w:sz w:val="20"/>
+          <w:szCs w:val="20"/>
+          <w:highlight w:val="yellow"/>
+        </w:rPr>
+        <w:t xml:space="preserve"> </w:t>
+      </w:r>
+      <w:proofErr w:type="spellStart"/>
+      <w:r>
+        <w:rPr>
+          <w:rFonts w:ascii="Courier New" w:eastAsia="宋体" w:hAnsi="Courier New" w:cs="宋体"/>
+          <w:b/>
+          <w:bCs/>
+          <w:kern w:val="0"/>
+          <w:sz w:val="20"/>
+          <w:szCs w:val="20"/>
+          <w:highlight w:val="yellow"/>
+        </w:rPr>
+        <w:t>oracleID</w:t>
+      </w:r>
+      <w:proofErr w:type="spellEnd"/>
+      <w:r>
+        <w:rPr>
+          <w:rFonts w:ascii="Courier New" w:eastAsia="宋体" w:hAnsi="Courier New" w:cs="宋体"/>
+          <w:b/>
+          <w:bCs/>
+          <w:kern w:val="0"/>
+          <w:sz w:val="20"/>
+          <w:szCs w:val="20"/>
+          <w:highlight w:val="yellow"/>
+        </w:rPr>
+        <w:t>,</w:t>
+      </w:r>
+      <w:r>
+        <w:rPr>
+          <w:rFonts w:ascii="Courier New" w:eastAsia="宋体" w:hAnsi="Courier New" w:cs="宋体"/>
+          <w:b/>
+          <w:bCs/>
+          <w:kern w:val="0"/>
+          <w:sz w:val="20"/>
+          <w:szCs w:val="20"/>
+          <w:highlight w:val="yellow"/>
+        </w:rPr>
+        <w:br/>
+        <w:t xml:space="preserve">       </w:t>
+      </w:r>
+      <w:proofErr w:type="spellStart"/>
+      <w:r>
+        <w:rPr>
+          <w:rFonts w:ascii="Courier New" w:eastAsia="宋体" w:hAnsi="Courier New" w:cs="宋体"/>
+          <w:b/>
+          <w:bCs/>
+          <w:kern w:val="0"/>
+          <w:sz w:val="20"/>
+          <w:szCs w:val="20"/>
+          <w:highlight w:val="yellow"/>
+        </w:rPr>
+        <w:t>b.username</w:t>
+      </w:r>
+      <w:proofErr w:type="spellEnd"/>
+      <w:r>
+        <w:rPr>
+          <w:rFonts w:ascii="Courier New" w:eastAsia="宋体" w:hAnsi="Courier New" w:cs="宋体"/>
+          <w:b/>
+          <w:bCs/>
+          <w:kern w:val="0"/>
+          <w:sz w:val="20"/>
+          <w:szCs w:val="20"/>
+          <w:highlight w:val="yellow"/>
+        </w:rPr>
+        <w:t xml:space="preserve"> </w:t>
+      </w:r>
+      <w:r>
+        <w:rPr>
+          <w:rFonts w:ascii="Courier New" w:eastAsia="宋体" w:hAnsi="Courier New" w:cs="宋体" w:hint="eastAsia"/>
+          <w:b/>
+          <w:bCs/>
+          <w:kern w:val="0"/>
+          <w:sz w:val="20"/>
+          <w:szCs w:val="20"/>
+          <w:highlight w:val="yellow"/>
+        </w:rPr>
+        <w:t>登录</w:t>
+      </w:r>
+      <w:r>
+        <w:rPr>
+          <w:rFonts w:ascii="Courier New" w:eastAsia="宋体" w:hAnsi="Courier New" w:cs="宋体"/>
+          <w:b/>
+          <w:bCs/>
+          <w:kern w:val="0"/>
+          <w:sz w:val="20"/>
+          <w:szCs w:val="20"/>
+          <w:highlight w:val="yellow"/>
+        </w:rPr>
+        <w:t>Oracle</w:t>
+      </w:r>
+      <w:r>
+        <w:rPr>
+          <w:rFonts w:ascii="Courier New" w:eastAsia="宋体" w:hAnsi="Courier New" w:cs="宋体" w:hint="eastAsia"/>
+          <w:b/>
+          <w:bCs/>
+          <w:kern w:val="0"/>
+          <w:sz w:val="20"/>
+          <w:szCs w:val="20"/>
+          <w:highlight w:val="yellow"/>
+        </w:rPr>
+        <w:t>用户名</w:t>
+      </w:r>
+      <w:r>
+        <w:rPr>
+          <w:rFonts w:ascii="Courier New" w:eastAsia="宋体" w:hAnsi="Courier New" w:cs="宋体"/>
+          <w:b/>
+          <w:bCs/>
+          <w:kern w:val="0"/>
+          <w:sz w:val="20"/>
+          <w:szCs w:val="20"/>
+          <w:highlight w:val="yellow"/>
+        </w:rPr>
+        <w:t>,</w:t>
+      </w:r>
+      <w:r>
+        <w:rPr>
+          <w:rFonts w:ascii="Courier New" w:eastAsia="宋体" w:hAnsi="Courier New" w:cs="宋体"/>
+          <w:b/>
+          <w:bCs/>
+          <w:kern w:val="0"/>
+          <w:sz w:val="20"/>
+          <w:szCs w:val="20"/>
+          <w:highlight w:val="yellow"/>
+        </w:rPr>
+        <w:br/>
+        <w:t xml:space="preserve">       </w:t>
+      </w:r>
+      <w:proofErr w:type="spellStart"/>
+      <w:r>
+        <w:rPr>
+          <w:rFonts w:ascii="Courier New" w:eastAsia="宋体" w:hAnsi="Courier New" w:cs="宋体"/>
+          <w:b/>
+          <w:bCs/>
+          <w:kern w:val="0"/>
+          <w:sz w:val="20"/>
+          <w:szCs w:val="20"/>
+          <w:highlight w:val="yellow"/>
+        </w:rPr>
+        <w:t>b.serial</w:t>
+      </w:r>
+      <w:proofErr w:type="spellEnd"/>
+      <w:r>
+        <w:rPr>
+          <w:rFonts w:ascii="Courier New" w:eastAsia="宋体" w:hAnsi="Courier New" w:cs="宋体"/>
+          <w:b/>
+          <w:bCs/>
+          <w:kern w:val="0"/>
+          <w:sz w:val="20"/>
+          <w:szCs w:val="20"/>
+          <w:highlight w:val="yellow"/>
+        </w:rPr>
+        <w:t>#,</w:t>
+      </w:r>
+      <w:r>
+        <w:rPr>
+          <w:rFonts w:ascii="Courier New" w:eastAsia="宋体" w:hAnsi="Courier New" w:cs="宋体"/>
+          <w:b/>
+          <w:bCs/>
+          <w:kern w:val="0"/>
+          <w:sz w:val="20"/>
+          <w:szCs w:val="20"/>
+          <w:highlight w:val="yellow"/>
+        </w:rPr>
+        <w:br/>
+        <w:t xml:space="preserve">       </w:t>
+      </w:r>
+      <w:proofErr w:type="spellStart"/>
+      <w:r>
+        <w:rPr>
+          <w:rFonts w:ascii="Courier New" w:eastAsia="宋体" w:hAnsi="Courier New" w:cs="宋体"/>
+          <w:b/>
+          <w:bCs/>
+          <w:kern w:val="0"/>
+          <w:sz w:val="20"/>
+          <w:szCs w:val="20"/>
+          <w:highlight w:val="yellow"/>
+        </w:rPr>
+        <w:t>spid</w:t>
+      </w:r>
+      <w:proofErr w:type="spellEnd"/>
+      <w:r>
+        <w:rPr>
+          <w:rFonts w:ascii="Courier New" w:eastAsia="宋体" w:hAnsi="Courier New" w:cs="宋体"/>
+          <w:b/>
+          <w:bCs/>
+          <w:kern w:val="0"/>
+          <w:sz w:val="20"/>
+          <w:szCs w:val="20"/>
+          <w:highlight w:val="yellow"/>
+        </w:rPr>
+        <w:t xml:space="preserve"> </w:t>
+      </w:r>
+      <w:r>
+        <w:rPr>
+          <w:rFonts w:ascii="Courier New" w:eastAsia="宋体" w:hAnsi="Courier New" w:cs="宋体" w:hint="eastAsia"/>
+          <w:b/>
+          <w:bCs/>
+          <w:kern w:val="0"/>
+          <w:sz w:val="20"/>
+          <w:szCs w:val="20"/>
+          <w:highlight w:val="yellow"/>
+        </w:rPr>
+        <w:t>操作系统</w:t>
+      </w:r>
+      <w:r>
+        <w:rPr>
+          <w:rFonts w:ascii="Courier New" w:eastAsia="宋体" w:hAnsi="Courier New" w:cs="宋体"/>
+          <w:b/>
+          <w:bCs/>
+          <w:kern w:val="0"/>
+          <w:sz w:val="20"/>
+          <w:szCs w:val="20"/>
+          <w:highlight w:val="yellow"/>
+        </w:rPr>
+        <w:t>ID,</w:t>
+      </w:r>
+      <w:r>
+        <w:rPr>
+          <w:rFonts w:ascii="Courier New" w:eastAsia="宋体" w:hAnsi="Courier New" w:cs="宋体"/>
+          <w:b/>
+          <w:bCs/>
+          <w:kern w:val="0"/>
+          <w:sz w:val="20"/>
+          <w:szCs w:val="20"/>
+          <w:highlight w:val="yellow"/>
+        </w:rPr>
+        <w:br/>
+        <w:t xml:space="preserve">       </w:t>
+      </w:r>
+      <w:proofErr w:type="spellStart"/>
+      <w:r>
+        <w:rPr>
+          <w:rFonts w:ascii="Courier New" w:eastAsia="宋体" w:hAnsi="Courier New" w:cs="宋体"/>
+          <w:b/>
+          <w:bCs/>
+          <w:kern w:val="0"/>
+          <w:sz w:val="20"/>
+          <w:szCs w:val="20"/>
+          <w:highlight w:val="yellow"/>
+        </w:rPr>
+        <w:t>paddr</w:t>
+      </w:r>
+      <w:proofErr w:type="spellEnd"/>
+      <w:r>
+        <w:rPr>
+          <w:rFonts w:ascii="Courier New" w:eastAsia="宋体" w:hAnsi="Courier New" w:cs="宋体"/>
+          <w:b/>
+          <w:bCs/>
+          <w:kern w:val="0"/>
+          <w:sz w:val="20"/>
+          <w:szCs w:val="20"/>
+          <w:highlight w:val="yellow"/>
+        </w:rPr>
+        <w:t>,</w:t>
+      </w:r>
+      <w:r>
+        <w:rPr>
+          <w:rFonts w:ascii="Courier New" w:eastAsia="宋体" w:hAnsi="Courier New" w:cs="宋体"/>
+          <w:b/>
+          <w:bCs/>
+          <w:kern w:val="0"/>
+          <w:sz w:val="20"/>
+          <w:szCs w:val="20"/>
+          <w:highlight w:val="yellow"/>
+        </w:rPr>
+        <w:br/>
+        <w:t xml:space="preserve">       </w:t>
+      </w:r>
+      <w:proofErr w:type="spellStart"/>
+      <w:r>
+        <w:rPr>
+          <w:rFonts w:ascii="Courier New" w:eastAsia="宋体" w:hAnsi="Courier New" w:cs="宋体"/>
+          <w:b/>
+          <w:bCs/>
+          <w:kern w:val="0"/>
+          <w:sz w:val="20"/>
+          <w:szCs w:val="20"/>
+          <w:highlight w:val="yellow"/>
+        </w:rPr>
+        <w:t>sql_text</w:t>
+      </w:r>
+      <w:proofErr w:type="spellEnd"/>
+      <w:r>
+        <w:rPr>
+          <w:rFonts w:ascii="Courier New" w:eastAsia="宋体" w:hAnsi="Courier New" w:cs="宋体"/>
+          <w:b/>
+          <w:bCs/>
+          <w:kern w:val="0"/>
+          <w:sz w:val="20"/>
+          <w:szCs w:val="20"/>
+          <w:highlight w:val="yellow"/>
+        </w:rPr>
+        <w:t xml:space="preserve"> </w:t>
+      </w:r>
+      <w:r>
+        <w:rPr>
+          <w:rFonts w:ascii="Courier New" w:eastAsia="宋体" w:hAnsi="Courier New" w:cs="宋体" w:hint="eastAsia"/>
+          <w:b/>
+          <w:bCs/>
+          <w:kern w:val="0"/>
+          <w:sz w:val="20"/>
+          <w:szCs w:val="20"/>
+          <w:highlight w:val="yellow"/>
+        </w:rPr>
+        <w:t>正在执行的</w:t>
+      </w:r>
+      <w:r>
+        <w:rPr>
+          <w:rFonts w:ascii="Courier New" w:eastAsia="宋体" w:hAnsi="Courier New" w:cs="宋体"/>
+          <w:b/>
+          <w:bCs/>
+          <w:kern w:val="0"/>
+          <w:sz w:val="20"/>
+          <w:szCs w:val="20"/>
+          <w:highlight w:val="yellow"/>
+        </w:rPr>
+        <w:t>SQL,</w:t>
+      </w:r>
+      <w:r>
+        <w:rPr>
+          <w:rFonts w:ascii="Courier New" w:eastAsia="宋体" w:hAnsi="Courier New" w:cs="宋体"/>
+          <w:b/>
+          <w:bCs/>
+          <w:kern w:val="0"/>
+          <w:sz w:val="20"/>
+          <w:szCs w:val="20"/>
+          <w:highlight w:val="yellow"/>
+        </w:rPr>
+        <w:br/>
+        <w:t xml:space="preserve">       </w:t>
+      </w:r>
+      <w:proofErr w:type="spellStart"/>
+      <w:r>
+        <w:rPr>
+          <w:rFonts w:ascii="Courier New" w:eastAsia="宋体" w:hAnsi="Courier New" w:cs="宋体"/>
+          <w:b/>
+          <w:bCs/>
+          <w:kern w:val="0"/>
+          <w:sz w:val="20"/>
+          <w:szCs w:val="20"/>
+          <w:highlight w:val="yellow"/>
+        </w:rPr>
+        <w:t>b.machine</w:t>
+      </w:r>
+      <w:proofErr w:type="spellEnd"/>
+      <w:r>
+        <w:rPr>
+          <w:rFonts w:ascii="Courier New" w:eastAsia="宋体" w:hAnsi="Courier New" w:cs="宋体"/>
+          <w:b/>
+          <w:bCs/>
+          <w:kern w:val="0"/>
+          <w:sz w:val="20"/>
+          <w:szCs w:val="20"/>
+          <w:highlight w:val="yellow"/>
+        </w:rPr>
+        <w:t xml:space="preserve"> </w:t>
+      </w:r>
+      <w:r>
+        <w:rPr>
+          <w:rFonts w:ascii="Courier New" w:eastAsia="宋体" w:hAnsi="Courier New" w:cs="宋体" w:hint="eastAsia"/>
+          <w:b/>
+          <w:bCs/>
+          <w:kern w:val="0"/>
+          <w:sz w:val="20"/>
+          <w:szCs w:val="20"/>
+          <w:highlight w:val="yellow"/>
+        </w:rPr>
+        <w:t>计算机名</w:t>
+      </w:r>
+      <w:r>
+        <w:rPr>
+          <w:rFonts w:ascii="Courier New" w:eastAsia="宋体" w:hAnsi="Courier New" w:cs="宋体" w:hint="eastAsia"/>
+          <w:b/>
+          <w:bCs/>
+          <w:kern w:val="0"/>
+          <w:sz w:val="20"/>
+          <w:szCs w:val="20"/>
+          <w:highlight w:val="yellow"/>
+        </w:rPr>
+        <w:br/>
+      </w:r>
+      <w:r>
+        <w:rPr>
+          <w:rFonts w:ascii="Courier New" w:eastAsia="宋体" w:hAnsi="Courier New" w:cs="宋体"/>
+          <w:b/>
+          <w:bCs/>
+          <w:kern w:val="0"/>
+          <w:sz w:val="20"/>
+          <w:szCs w:val="20"/>
+          <w:highlight w:val="yellow"/>
+        </w:rPr>
+        <w:t xml:space="preserve">FROM </w:t>
+      </w:r>
+      <w:proofErr w:type="spellStart"/>
+      <w:r>
+        <w:rPr>
+          <w:rFonts w:ascii="Courier New" w:eastAsia="宋体" w:hAnsi="Courier New" w:cs="宋体"/>
+          <w:b/>
+          <w:bCs/>
+          <w:kern w:val="0"/>
+          <w:sz w:val="20"/>
+          <w:szCs w:val="20"/>
+          <w:highlight w:val="yellow"/>
+        </w:rPr>
+        <w:t>v$process</w:t>
+      </w:r>
+      <w:proofErr w:type="spellEnd"/>
+      <w:r>
+        <w:rPr>
+          <w:rFonts w:ascii="Courier New" w:eastAsia="宋体" w:hAnsi="Courier New" w:cs="宋体"/>
+          <w:b/>
+          <w:bCs/>
+          <w:kern w:val="0"/>
+          <w:sz w:val="20"/>
+          <w:szCs w:val="20"/>
+          <w:highlight w:val="yellow"/>
+        </w:rPr>
+        <w:t xml:space="preserve"> a, </w:t>
+      </w:r>
+      <w:proofErr w:type="spellStart"/>
+      <w:r>
+        <w:rPr>
+          <w:rFonts w:ascii="Courier New" w:eastAsia="宋体" w:hAnsi="Courier New" w:cs="宋体"/>
+          <w:b/>
+          <w:bCs/>
+          <w:kern w:val="0"/>
+          <w:sz w:val="20"/>
+          <w:szCs w:val="20"/>
+          <w:highlight w:val="yellow"/>
+        </w:rPr>
+        <w:t>v$session</w:t>
+      </w:r>
+      <w:proofErr w:type="spellEnd"/>
+      <w:r>
+        <w:rPr>
+          <w:rFonts w:ascii="Courier New" w:eastAsia="宋体" w:hAnsi="Courier New" w:cs="宋体"/>
+          <w:b/>
+          <w:bCs/>
+          <w:kern w:val="0"/>
+          <w:sz w:val="20"/>
+          <w:szCs w:val="20"/>
+          <w:highlight w:val="yellow"/>
+        </w:rPr>
+        <w:t xml:space="preserve"> b, </w:t>
+      </w:r>
+      <w:proofErr w:type="spellStart"/>
+      <w:r>
+        <w:rPr>
+          <w:rFonts w:ascii="Courier New" w:eastAsia="宋体" w:hAnsi="Courier New" w:cs="宋体"/>
+          <w:b/>
+          <w:bCs/>
+          <w:kern w:val="0"/>
+          <w:sz w:val="20"/>
+          <w:szCs w:val="20"/>
+          <w:highlight w:val="yellow"/>
+        </w:rPr>
+        <w:t>v$sqlarea</w:t>
+      </w:r>
+      <w:proofErr w:type="spellEnd"/>
+      <w:r>
+        <w:rPr>
+          <w:rFonts w:ascii="Courier New" w:eastAsia="宋体" w:hAnsi="Courier New" w:cs="宋体"/>
+          <w:b/>
+          <w:bCs/>
+          <w:kern w:val="0"/>
+          <w:sz w:val="20"/>
+          <w:szCs w:val="20"/>
+          <w:highlight w:val="yellow"/>
+        </w:rPr>
+        <w:t xml:space="preserve"> c</w:t>
+      </w:r>
+      <w:r>
+        <w:rPr>
+          <w:rFonts w:ascii="Courier New" w:eastAsia="宋体" w:hAnsi="Courier New" w:cs="宋体"/>
+          <w:b/>
+          <w:bCs/>
+          <w:kern w:val="0"/>
+          <w:sz w:val="20"/>
+          <w:szCs w:val="20"/>
+          <w:highlight w:val="yellow"/>
+        </w:rPr>
+        <w:br/>
+        <w:t xml:space="preserve">WHERE </w:t>
+      </w:r>
+      <w:proofErr w:type="spellStart"/>
+      <w:r>
+        <w:rPr>
+          <w:rFonts w:ascii="Courier New" w:eastAsia="宋体" w:hAnsi="Courier New" w:cs="宋体"/>
+          <w:b/>
+          <w:bCs/>
+          <w:kern w:val="0"/>
+          <w:sz w:val="20"/>
+          <w:szCs w:val="20"/>
+          <w:highlight w:val="yellow"/>
+        </w:rPr>
+        <w:t>a.addr</w:t>
+      </w:r>
+      <w:proofErr w:type="spellEnd"/>
+      <w:r>
+        <w:rPr>
+          <w:rFonts w:ascii="Courier New" w:eastAsia="宋体" w:hAnsi="Courier New" w:cs="宋体"/>
+          <w:b/>
+          <w:bCs/>
+          <w:kern w:val="0"/>
+          <w:sz w:val="20"/>
+          <w:szCs w:val="20"/>
+          <w:highlight w:val="yellow"/>
+        </w:rPr>
+        <w:t xml:space="preserve"> = </w:t>
+      </w:r>
+      <w:proofErr w:type="spellStart"/>
+      <w:proofErr w:type="gramStart"/>
+      <w:r>
+        <w:rPr>
+          <w:rFonts w:ascii="Courier New" w:eastAsia="宋体" w:hAnsi="Courier New" w:cs="宋体"/>
+          <w:b/>
+          <w:bCs/>
+          <w:kern w:val="0"/>
+          <w:sz w:val="20"/>
+          <w:szCs w:val="20"/>
+          <w:highlight w:val="yellow"/>
+        </w:rPr>
+        <w:t>b.paddr</w:t>
+      </w:r>
+      <w:proofErr w:type="spellEnd"/>
+      <w:proofErr w:type="gramEnd"/>
+    </w:p>
+    <w:p>
+      <w:pPr>
+        <w:pStyle w:val="2"/>
+        <w:rPr>
+          <w:shd w:val="clear" w:color="auto" w:fill="FFFFFF"/>
+        </w:rPr>
+      </w:pPr>
+      <w:r>
+        <w:rPr>
+          <w:rFonts w:hint="eastAsia"/>
+          <w:shd w:val="clear" w:color="auto" w:fill="FFFFFF"/>
+        </w:rPr>
+        <w:t>解锁</w:t>
+      </w:r>
+    </w:p>
+    <w:p>
+      <w:pPr>
+        <w:widowControl/>
+        <w:tabs>
+          <w:tab w:val="left" w:pos="916"/>
+          <w:tab w:val="left" w:pos="1832"/>
+          <w:tab w:val="left" w:pos="2748"/>
+          <w:tab w:val="left" w:pos="3664"/>
+          <w:tab w:val="left" w:pos="4580"/>
+          <w:tab w:val="left" w:pos="5496"/>
+          <w:tab w:val="left" w:pos="6412"/>
+          <w:tab w:val="left" w:pos="7328"/>
+          <w:tab w:val="left" w:pos="8244"/>
+          <w:tab w:val="left" w:pos="9160"/>
+          <w:tab w:val="left" w:pos="10076"/>
+          <w:tab w:val="left" w:pos="10992"/>
+          <w:tab w:val="left" w:pos="11908"/>
+          <w:tab w:val="left" w:pos="12824"/>
+          <w:tab w:val="left" w:pos="13740"/>
+          <w:tab w:val="left" w:pos="14656"/>
+        </w:tabs>
+        <w:ind w:left="330"/>
+        <w:jc w:val="left"/>
+        <w:rPr>
+          <w:rFonts w:ascii="Courier New" w:eastAsia="宋体" w:hAnsi="Courier New" w:cs="宋体"/>
+          <w:b/>
+          <w:bCs/>
+          <w:kern w:val="0"/>
+          <w:sz w:val="20"/>
+          <w:szCs w:val="20"/>
+          <w:highlight w:val="yellow"/>
+        </w:rPr>
+      </w:pPr>
+      <w:r>
+        <w:rPr>
+          <w:rFonts w:ascii="Courier New" w:eastAsia="宋体" w:hAnsi="Courier New" w:cs="宋体"/>
+          <w:b/>
+          <w:bCs/>
+          <w:kern w:val="0"/>
+          <w:sz w:val="20"/>
+          <w:szCs w:val="20"/>
+          <w:highlight w:val="yellow"/>
+        </w:rPr>
+        <w:t>alter system kill session '</w:t>
+      </w:r>
+      <w:proofErr w:type="spellStart"/>
+      <w:proofErr w:type="gramStart"/>
+      <w:r>
+        <w:rPr>
+          <w:rFonts w:ascii="Courier New" w:eastAsia="宋体" w:hAnsi="Courier New" w:cs="宋体"/>
+          <w:b/>
+          <w:bCs/>
+          <w:kern w:val="0"/>
+          <w:sz w:val="20"/>
+          <w:szCs w:val="20"/>
+          <w:highlight w:val="yellow"/>
+        </w:rPr>
+        <w:t>sid,seial</w:t>
+      </w:r>
+      <w:proofErr w:type="spellEnd"/>
+      <w:proofErr w:type="gramEnd"/>
+      <w:r>
+        <w:rPr>
+          <w:rFonts w:ascii="Courier New" w:eastAsia="宋体" w:hAnsi="Courier New" w:cs="宋体"/>
+          <w:b/>
+          <w:bCs/>
+          <w:kern w:val="0"/>
+          <w:sz w:val="20"/>
+          <w:szCs w:val="20"/>
+          <w:highlight w:val="yellow"/>
+        </w:rPr>
+        <w:t>#';</w:t>
+      </w:r>
+    </w:p>
+    <w:p/>
+    <w:p>
+      <w:pPr>
+        <w:rPr>
+          <w:rFonts w:hint="eastAsia"/>
         </w:rPr>
       </w:pPr>
     </w:p>

</xml_diff>